<commit_message>
Update report and create plots of residuum norms
</commit_message>
<xml_diff>
--- a/Sprawozdanie.docx
+++ b/Sprawozdanie.docx
@@ -229,6 +229,7 @@
         <w:rPr>
           <w:b/>
           <w:bCs/>
+          <w:noProof/>
           <w:sz w:val="28"/>
           <w:szCs w:val="28"/>
           <w:lang w:val="pl-PL"/>
@@ -324,6 +325,7 @@
         <w:rPr>
           <w:b/>
           <w:bCs/>
+          <w:noProof/>
           <w:sz w:val="28"/>
           <w:szCs w:val="28"/>
           <w:lang w:val="pl-PL"/>
@@ -891,10 +893,75 @@
           <w:noProof/>
           <w:sz w:val="36"/>
           <w:szCs w:val="36"/>
+          <w:u w:val="single"/>
           <w:lang w:val="pl-PL"/>
         </w:rPr>
         <w:drawing>
-          <wp:inline distT="0" distB="0" distL="0" distR="0" wp14:anchorId="3ED6E140" wp14:editId="548C19B5">
+          <wp:anchor distT="0" distB="0" distL="114300" distR="114300" simplePos="0" relativeHeight="251660288" behindDoc="0" locked="0" layoutInCell="1" allowOverlap="1" wp14:anchorId="5D5ABBD4" wp14:editId="63DB7A61">
+            <wp:simplePos x="0" y="0"/>
+            <wp:positionH relativeFrom="column">
+              <wp:posOffset>-240665</wp:posOffset>
+            </wp:positionH>
+            <wp:positionV relativeFrom="paragraph">
+              <wp:posOffset>756285</wp:posOffset>
+            </wp:positionV>
+            <wp:extent cx="5724525" cy="4295775"/>
+            <wp:effectExtent l="0" t="0" r="9525" b="9525"/>
+            <wp:wrapSquare wrapText="bothSides"/>
+            <wp:docPr id="12" name="Picture 12"/>
+            <wp:cNvGraphicFramePr>
+              <a:graphicFrameLocks xmlns:a="http://schemas.openxmlformats.org/drawingml/2006/main" noChangeAspect="1"/>
+            </wp:cNvGraphicFramePr>
+            <a:graphic xmlns:a="http://schemas.openxmlformats.org/drawingml/2006/main">
+              <a:graphicData uri="http://schemas.openxmlformats.org/drawingml/2006/picture">
+                <pic:pic xmlns:pic="http://schemas.openxmlformats.org/drawingml/2006/picture">
+                  <pic:nvPicPr>
+                    <pic:cNvPr id="0" name="Picture 3"/>
+                    <pic:cNvPicPr>
+                      <a:picLocks noChangeAspect="1" noChangeArrowheads="1"/>
+                    </pic:cNvPicPr>
+                  </pic:nvPicPr>
+                  <pic:blipFill>
+                    <a:blip r:embed="rId7">
+                      <a:extLst>
+                        <a:ext uri="{28A0092B-C50C-407E-A947-70E740481C1C}">
+                          <a14:useLocalDpi xmlns:a14="http://schemas.microsoft.com/office/drawing/2010/main" val="0"/>
+                        </a:ext>
+                      </a:extLst>
+                    </a:blip>
+                    <a:srcRect/>
+                    <a:stretch>
+                      <a:fillRect/>
+                    </a:stretch>
+                  </pic:blipFill>
+                  <pic:spPr bwMode="auto">
+                    <a:xfrm>
+                      <a:off x="0" y="0"/>
+                      <a:ext cx="5724525" cy="4295775"/>
+                    </a:xfrm>
+                    <a:prstGeom prst="rect">
+                      <a:avLst/>
+                    </a:prstGeom>
+                    <a:noFill/>
+                    <a:ln>
+                      <a:noFill/>
+                    </a:ln>
+                  </pic:spPr>
+                </pic:pic>
+              </a:graphicData>
+            </a:graphic>
+          </wp:anchor>
+        </w:drawing>
+      </w:r>
+      <w:r>
+        <w:rPr>
+          <w:noProof/>
+          <w:sz w:val="36"/>
+          <w:szCs w:val="36"/>
+          <w:lang w:val="pl-PL"/>
+        </w:rPr>
+        <w:drawing>
+          <wp:inline distT="0" distB="0" distL="0" distR="0" wp14:anchorId="3ED6E140" wp14:editId="4E85237A">
             <wp:extent cx="2038635" cy="638264"/>
             <wp:effectExtent l="0" t="0" r="0" b="9525"/>
             <wp:docPr id="1" name="Picture 1" descr="Text&#10;&#10;Description automatically generated"/>
@@ -909,7 +976,7 @@
                     <pic:cNvPicPr/>
                   </pic:nvPicPr>
                   <pic:blipFill>
-                    <a:blip r:embed="rId7"/>
+                    <a:blip r:embed="rId8"/>
                     <a:stretch>
                       <a:fillRect/>
                     </a:stretch>
@@ -935,57 +1002,12 @@
         <w:pStyle w:val="ListParagraph"/>
         <w:ind w:left="1440"/>
         <w:rPr>
-          <w:lang w:val="pl-PL"/>
-        </w:rPr>
-      </w:pPr>
-      <w:r>
-        <w:rPr>
-          <w:lang w:val="pl-PL"/>
-        </w:rPr>
-        <w:t>Metoda Gaussa-Seidla wykonała się szybciej w mniejszej ilości iteracji.</w:t>
-      </w:r>
-    </w:p>
-    <w:p>
-      <w:pPr>
-        <w:pStyle w:val="ListParagraph"/>
-        <w:numPr>
-          <w:ilvl w:val="0"/>
-          <w:numId w:val="2"/>
-        </w:numPr>
-        <w:rPr>
           <w:sz w:val="36"/>
           <w:szCs w:val="36"/>
           <w:u w:val="single"/>
           <w:lang w:val="pl-PL"/>
         </w:rPr>
       </w:pPr>
-      <w:r>
-        <w:rPr>
-          <w:sz w:val="24"/>
-          <w:szCs w:val="24"/>
-          <w:u w:val="single"/>
-          <w:lang w:val="pl-PL"/>
-        </w:rPr>
-        <w:t xml:space="preserve">Zadanie </w:t>
-      </w:r>
-      <w:r>
-        <w:rPr>
-          <w:sz w:val="24"/>
-          <w:szCs w:val="24"/>
-          <w:u w:val="single"/>
-          <w:lang w:val="pl-PL"/>
-        </w:rPr>
-        <w:t>C</w:t>
-      </w:r>
-      <w:r>
-        <w:rPr>
-          <w:sz w:val="24"/>
-          <w:szCs w:val="24"/>
-          <w:u w:val="single"/>
-          <w:lang w:val="pl-PL"/>
-        </w:rPr>
-        <w:t>:</w:t>
-      </w:r>
     </w:p>
     <w:p>
       <w:pPr>
@@ -997,158 +1019,23 @@
       </w:pPr>
       <w:r>
         <w:rPr>
-          <w:lang w:val="pl-PL"/>
-        </w:rPr>
-        <w:t xml:space="preserve">Została utworzona macierz kwadratowa </w:t>
-      </w:r>
-      <w:r>
-        <w:rPr>
-          <w:b/>
-          <w:bCs/>
-          <w:lang w:val="pl-PL"/>
-        </w:rPr>
-        <w:t>A</w:t>
-      </w:r>
-      <w:r>
-        <w:rPr>
-          <w:lang w:val="pl-PL"/>
-        </w:rPr>
-        <w:t xml:space="preserve"> o:</w:t>
-      </w:r>
-    </w:p>
-    <w:p>
-      <w:pPr>
-        <w:pStyle w:val="ListParagraph"/>
-        <w:numPr>
-          <w:ilvl w:val="0"/>
-          <w:numId w:val="3"/>
-        </w:numPr>
-        <w:rPr>
-          <w:lang w:val="pl-PL"/>
-        </w:rPr>
-      </w:pPr>
-      <w:r>
-        <w:rPr>
-          <w:lang w:val="pl-PL"/>
-        </w:rPr>
-        <w:t xml:space="preserve">wymiarach 988x988, </w:t>
-      </w:r>
-    </w:p>
-    <w:p>
-      <w:pPr>
-        <w:pStyle w:val="ListParagraph"/>
-        <w:numPr>
-          <w:ilvl w:val="0"/>
-          <w:numId w:val="3"/>
-        </w:numPr>
-        <w:rPr>
-          <w:lang w:val="pl-PL"/>
-        </w:rPr>
-      </w:pPr>
-      <w:r>
-        <w:rPr>
-          <w:lang w:val="pl-PL"/>
-        </w:rPr>
-        <w:t>a1 = 3,</w:t>
-      </w:r>
-    </w:p>
-    <w:p>
-      <w:pPr>
-        <w:pStyle w:val="ListParagraph"/>
-        <w:numPr>
-          <w:ilvl w:val="0"/>
-          <w:numId w:val="3"/>
-        </w:numPr>
-        <w:rPr>
-          <w:lang w:val="pl-PL"/>
-        </w:rPr>
-      </w:pPr>
-      <w:r>
-        <w:rPr>
-          <w:lang w:val="pl-PL"/>
-        </w:rPr>
-        <w:t>a2=a3=1,</w:t>
-      </w:r>
-    </w:p>
-    <w:p>
-      <w:pPr>
-        <w:ind w:left="1440"/>
-        <w:rPr>
-          <w:lang w:val="pl-PL"/>
-        </w:rPr>
-      </w:pPr>
-      <w:r>
-        <w:rPr>
-          <w:lang w:val="pl-PL"/>
-        </w:rPr>
-        <w:t xml:space="preserve">oraz wektor </w:t>
-      </w:r>
-      <w:r>
-        <w:rPr>
-          <w:b/>
-          <w:bCs/>
-          <w:lang w:val="pl-PL"/>
-        </w:rPr>
-        <w:t>b</w:t>
-      </w:r>
-      <w:r>
-        <w:rPr>
-          <w:lang w:val="pl-PL"/>
-        </w:rPr>
-        <w:t xml:space="preserve"> z zadania A. </w:t>
-      </w:r>
-    </w:p>
-    <w:p>
-      <w:pPr>
-        <w:pStyle w:val="ListParagraph"/>
-        <w:numPr>
-          <w:ilvl w:val="0"/>
-          <w:numId w:val="6"/>
-        </w:numPr>
-        <w:rPr>
-          <w:lang w:val="pl-PL"/>
-        </w:rPr>
-      </w:pPr>
-      <w:r>
-        <w:rPr>
-          <w:lang w:val="pl-PL"/>
-        </w:rPr>
-        <w:t>Rezultaty dla metody Jacobiego:</w:t>
-      </w:r>
-    </w:p>
-    <w:p>
-      <w:pPr>
-        <w:pStyle w:val="ListParagraph"/>
-        <w:ind w:left="1440"/>
-        <w:rPr>
-          <w:lang w:val="pl-PL"/>
-        </w:rPr>
-      </w:pPr>
-      <w:r>
-        <w:rPr>
-          <w:lang w:val="pl-PL"/>
-        </w:rPr>
-        <w:t>Początkowa norma:</w:t>
-      </w:r>
-    </w:p>
-    <w:p>
-      <w:pPr>
-        <w:pStyle w:val="ListParagraph"/>
-        <w:ind w:left="1440" w:firstLine="720"/>
-        <w:rPr>
-          <w:lang w:val="pl-PL"/>
-        </w:rPr>
-      </w:pPr>
-      <w:r>
-        <w:rPr>
           <w:noProof/>
           <w:lang w:val="pl-PL"/>
         </w:rPr>
+        <w:lastRenderedPageBreak/>
         <w:drawing>
-          <wp:inline distT="0" distB="0" distL="0" distR="0" wp14:anchorId="36DA9216" wp14:editId="7A231FB8">
-            <wp:extent cx="2810267" cy="819264"/>
-            <wp:effectExtent l="0" t="0" r="9525" b="0"/>
-            <wp:docPr id="4" name="Picture 4" descr="Text&#10;&#10;Description automatically generated"/>
+          <wp:anchor distT="0" distB="0" distL="114300" distR="114300" simplePos="0" relativeHeight="251659264" behindDoc="0" locked="0" layoutInCell="1" allowOverlap="1" wp14:anchorId="01DD66D7" wp14:editId="04601A30">
+            <wp:simplePos x="0" y="0"/>
+            <wp:positionH relativeFrom="column">
+              <wp:posOffset>314325</wp:posOffset>
+            </wp:positionH>
+            <wp:positionV relativeFrom="paragraph">
+              <wp:posOffset>0</wp:posOffset>
+            </wp:positionV>
+            <wp:extent cx="4876800" cy="3658870"/>
+            <wp:effectExtent l="0" t="0" r="0" b="0"/>
+            <wp:wrapSquare wrapText="bothSides"/>
+            <wp:docPr id="13" name="Picture 13"/>
             <wp:cNvGraphicFramePr>
               <a:graphicFrameLocks xmlns:a="http://schemas.openxmlformats.org/drawingml/2006/main" noChangeAspect="1"/>
             </wp:cNvGraphicFramePr>
@@ -1156,28 +1043,47 @@
               <a:graphicData uri="http://schemas.openxmlformats.org/drawingml/2006/picture">
                 <pic:pic xmlns:pic="http://schemas.openxmlformats.org/drawingml/2006/picture">
                   <pic:nvPicPr>
-                    <pic:cNvPr id="4" name="Picture 4" descr="Text&#10;&#10;Description automatically generated"/>
-                    <pic:cNvPicPr/>
+                    <pic:cNvPr id="0" name="Picture 4"/>
+                    <pic:cNvPicPr>
+                      <a:picLocks noChangeAspect="1" noChangeArrowheads="1"/>
+                    </pic:cNvPicPr>
                   </pic:nvPicPr>
                   <pic:blipFill>
-                    <a:blip r:embed="rId8"/>
+                    <a:blip r:embed="rId9">
+                      <a:extLst>
+                        <a:ext uri="{28A0092B-C50C-407E-A947-70E740481C1C}">
+                          <a14:useLocalDpi xmlns:a14="http://schemas.microsoft.com/office/drawing/2010/main" val="0"/>
+                        </a:ext>
+                      </a:extLst>
+                    </a:blip>
+                    <a:srcRect/>
                     <a:stretch>
                       <a:fillRect/>
                     </a:stretch>
                   </pic:blipFill>
-                  <pic:spPr>
+                  <pic:spPr bwMode="auto">
                     <a:xfrm>
                       <a:off x="0" y="0"/>
-                      <a:ext cx="2810267" cy="819264"/>
+                      <a:ext cx="4876800" cy="3658870"/>
                     </a:xfrm>
                     <a:prstGeom prst="rect">
                       <a:avLst/>
                     </a:prstGeom>
+                    <a:noFill/>
+                    <a:ln>
+                      <a:noFill/>
+                    </a:ln>
                   </pic:spPr>
                 </pic:pic>
               </a:graphicData>
             </a:graphic>
-          </wp:inline>
+            <wp14:sizeRelH relativeFrom="margin">
+              <wp14:pctWidth>0</wp14:pctWidth>
+            </wp14:sizeRelH>
+            <wp14:sizeRelV relativeFrom="margin">
+              <wp14:pctHeight>0</wp14:pctHeight>
+            </wp14:sizeRelV>
+          </wp:anchor>
         </w:drawing>
       </w:r>
     </w:p>
@@ -1193,13 +1099,184 @@
         <w:rPr>
           <w:lang w:val="pl-PL"/>
         </w:rPr>
-        <w:t>Norma po 200 iteracjach:</w:t>
-      </w:r>
-    </w:p>
-    <w:p>
-      <w:pPr>
-        <w:pStyle w:val="ListParagraph"/>
-        <w:ind w:left="1440" w:firstLine="360"/>
+        <w:t>Metoda Gaussa-Seidla wykonała się szybciej w mniejszej ilości iteracji.</w:t>
+      </w:r>
+    </w:p>
+    <w:p>
+      <w:pPr>
+        <w:pStyle w:val="ListParagraph"/>
+        <w:numPr>
+          <w:ilvl w:val="0"/>
+          <w:numId w:val="2"/>
+        </w:numPr>
+        <w:rPr>
+          <w:sz w:val="36"/>
+          <w:szCs w:val="36"/>
+          <w:u w:val="single"/>
+          <w:lang w:val="pl-PL"/>
+        </w:rPr>
+      </w:pPr>
+      <w:r>
+        <w:rPr>
+          <w:sz w:val="24"/>
+          <w:szCs w:val="24"/>
+          <w:u w:val="single"/>
+          <w:lang w:val="pl-PL"/>
+        </w:rPr>
+        <w:t xml:space="preserve">Zadanie </w:t>
+      </w:r>
+      <w:r>
+        <w:rPr>
+          <w:sz w:val="24"/>
+          <w:szCs w:val="24"/>
+          <w:u w:val="single"/>
+          <w:lang w:val="pl-PL"/>
+        </w:rPr>
+        <w:t>C</w:t>
+      </w:r>
+      <w:r>
+        <w:rPr>
+          <w:sz w:val="24"/>
+          <w:szCs w:val="24"/>
+          <w:u w:val="single"/>
+          <w:lang w:val="pl-PL"/>
+        </w:rPr>
+        <w:t>:</w:t>
+      </w:r>
+    </w:p>
+    <w:p>
+      <w:pPr>
+        <w:pStyle w:val="ListParagraph"/>
+        <w:ind w:left="1440"/>
+        <w:rPr>
+          <w:lang w:val="pl-PL"/>
+        </w:rPr>
+      </w:pPr>
+      <w:r>
+        <w:rPr>
+          <w:lang w:val="pl-PL"/>
+        </w:rPr>
+        <w:t xml:space="preserve">Została utworzona macierz kwadratowa </w:t>
+      </w:r>
+      <w:r>
+        <w:rPr>
+          <w:b/>
+          <w:bCs/>
+          <w:lang w:val="pl-PL"/>
+        </w:rPr>
+        <w:t>A</w:t>
+      </w:r>
+      <w:r>
+        <w:rPr>
+          <w:lang w:val="pl-PL"/>
+        </w:rPr>
+        <w:t xml:space="preserve"> o:</w:t>
+      </w:r>
+    </w:p>
+    <w:p>
+      <w:pPr>
+        <w:pStyle w:val="ListParagraph"/>
+        <w:numPr>
+          <w:ilvl w:val="0"/>
+          <w:numId w:val="3"/>
+        </w:numPr>
+        <w:rPr>
+          <w:lang w:val="pl-PL"/>
+        </w:rPr>
+      </w:pPr>
+      <w:r>
+        <w:rPr>
+          <w:lang w:val="pl-PL"/>
+        </w:rPr>
+        <w:t xml:space="preserve">wymiarach 988x988, </w:t>
+      </w:r>
+    </w:p>
+    <w:p>
+      <w:pPr>
+        <w:pStyle w:val="ListParagraph"/>
+        <w:numPr>
+          <w:ilvl w:val="0"/>
+          <w:numId w:val="3"/>
+        </w:numPr>
+        <w:rPr>
+          <w:lang w:val="pl-PL"/>
+        </w:rPr>
+      </w:pPr>
+      <w:r>
+        <w:rPr>
+          <w:lang w:val="pl-PL"/>
+        </w:rPr>
+        <w:t>a1 = 3,</w:t>
+      </w:r>
+    </w:p>
+    <w:p>
+      <w:pPr>
+        <w:pStyle w:val="ListParagraph"/>
+        <w:numPr>
+          <w:ilvl w:val="0"/>
+          <w:numId w:val="3"/>
+        </w:numPr>
+        <w:rPr>
+          <w:lang w:val="pl-PL"/>
+        </w:rPr>
+      </w:pPr>
+      <w:r>
+        <w:rPr>
+          <w:lang w:val="pl-PL"/>
+        </w:rPr>
+        <w:t>a2=a3=1,</w:t>
+      </w:r>
+    </w:p>
+    <w:p>
+      <w:pPr>
+        <w:ind w:left="1440"/>
+        <w:rPr>
+          <w:lang w:val="pl-PL"/>
+        </w:rPr>
+      </w:pPr>
+      <w:r>
+        <w:rPr>
+          <w:lang w:val="pl-PL"/>
+        </w:rPr>
+        <w:t xml:space="preserve">oraz wektor </w:t>
+      </w:r>
+      <w:r>
+        <w:rPr>
+          <w:b/>
+          <w:bCs/>
+          <w:lang w:val="pl-PL"/>
+        </w:rPr>
+        <w:t>b</w:t>
+      </w:r>
+      <w:r>
+        <w:rPr>
+          <w:lang w:val="pl-PL"/>
+        </w:rPr>
+        <w:t xml:space="preserve"> z zadania A. </w:t>
+      </w:r>
+    </w:p>
+    <w:p>
+      <w:pPr>
+        <w:pStyle w:val="ListParagraph"/>
+        <w:numPr>
+          <w:ilvl w:val="0"/>
+          <w:numId w:val="6"/>
+        </w:numPr>
+        <w:rPr>
+          <w:lang w:val="pl-PL"/>
+        </w:rPr>
+      </w:pPr>
+      <w:r>
+        <w:rPr>
+          <w:lang w:val="pl-PL"/>
+        </w:rPr>
+        <w:t>Rezultaty dla metody Jacobiego:</w:t>
+      </w:r>
+    </w:p>
+    <w:p>
+      <w:pPr>
+        <w:pStyle w:val="ListParagraph"/>
+        <w:ind w:left="1440"/>
         <w:rPr>
           <w:lang w:val="pl-PL"/>
         </w:rPr>
@@ -1210,10 +1287,10 @@
           <w:lang w:val="pl-PL"/>
         </w:rPr>
         <w:drawing>
-          <wp:inline distT="0" distB="0" distL="0" distR="0" wp14:anchorId="7B637503" wp14:editId="318CF292">
-            <wp:extent cx="3191320" cy="619211"/>
-            <wp:effectExtent l="0" t="0" r="9525" b="9525"/>
-            <wp:docPr id="5" name="Picture 5" descr="Text&#10;&#10;Description automatically generated"/>
+          <wp:inline distT="0" distB="0" distL="0" distR="0" wp14:anchorId="30150F2F" wp14:editId="005A47B8">
+            <wp:extent cx="4391025" cy="3295015"/>
+            <wp:effectExtent l="0" t="0" r="9525" b="635"/>
+            <wp:docPr id="10" name="Picture 10" descr="Chart, line chart&#10;&#10;Description automatically generated"/>
             <wp:cNvGraphicFramePr>
               <a:graphicFrameLocks xmlns:a="http://schemas.openxmlformats.org/drawingml/2006/main" noChangeAspect="1"/>
             </wp:cNvGraphicFramePr>
@@ -1221,23 +1298,36 @@
               <a:graphicData uri="http://schemas.openxmlformats.org/drawingml/2006/picture">
                 <pic:pic xmlns:pic="http://schemas.openxmlformats.org/drawingml/2006/picture">
                   <pic:nvPicPr>
-                    <pic:cNvPr id="5" name="Picture 5" descr="Text&#10;&#10;Description automatically generated"/>
-                    <pic:cNvPicPr/>
+                    <pic:cNvPr id="10" name="Picture 10" descr="Chart, line chart&#10;&#10;Description automatically generated"/>
+                    <pic:cNvPicPr>
+                      <a:picLocks noChangeAspect="1" noChangeArrowheads="1"/>
+                    </pic:cNvPicPr>
                   </pic:nvPicPr>
                   <pic:blipFill>
-                    <a:blip r:embed="rId9"/>
+                    <a:blip r:embed="rId10">
+                      <a:extLst>
+                        <a:ext uri="{28A0092B-C50C-407E-A947-70E740481C1C}">
+                          <a14:useLocalDpi xmlns:a14="http://schemas.microsoft.com/office/drawing/2010/main" val="0"/>
+                        </a:ext>
+                      </a:extLst>
+                    </a:blip>
+                    <a:srcRect/>
                     <a:stretch>
                       <a:fillRect/>
                     </a:stretch>
                   </pic:blipFill>
-                  <pic:spPr>
+                  <pic:spPr bwMode="auto">
                     <a:xfrm>
                       <a:off x="0" y="0"/>
-                      <a:ext cx="3191320" cy="619211"/>
+                      <a:ext cx="4391025" cy="3295015"/>
                     </a:xfrm>
                     <a:prstGeom prst="rect">
                       <a:avLst/>
                     </a:prstGeom>
+                    <a:noFill/>
+                    <a:ln>
+                      <a:noFill/>
+                    </a:ln>
                   </pic:spPr>
                 </pic:pic>
               </a:graphicData>
@@ -1249,15 +1339,6 @@
     <w:p>
       <w:pPr>
         <w:pStyle w:val="ListParagraph"/>
-        <w:ind w:left="1440"/>
-        <w:rPr>
-          <w:lang w:val="pl-PL"/>
-        </w:rPr>
-      </w:pPr>
-    </w:p>
-    <w:p>
-      <w:pPr>
-        <w:pStyle w:val="ListParagraph"/>
         <w:numPr>
           <w:ilvl w:val="0"/>
           <w:numId w:val="6"/>
@@ -1270,26 +1351,12 @@
         <w:rPr>
           <w:lang w:val="pl-PL"/>
         </w:rPr>
+        <w:lastRenderedPageBreak/>
         <w:t>Rezultaty dla metody Gaussa-Seidla:</w:t>
       </w:r>
     </w:p>
     <w:p>
       <w:pPr>
-        <w:ind w:left="1440"/>
-        <w:rPr>
-          <w:lang w:val="pl-PL"/>
-        </w:rPr>
-      </w:pPr>
-      <w:r>
-        <w:rPr>
-          <w:lang w:val="pl-PL"/>
-        </w:rPr>
-        <w:t>Początkowa norma:</w:t>
-      </w:r>
-    </w:p>
-    <w:p>
-      <w:pPr>
-        <w:ind w:left="1440" w:firstLine="720"/>
         <w:rPr>
           <w:lang w:val="pl-PL"/>
         </w:rPr>
@@ -1300,10 +1367,10 @@
           <w:lang w:val="pl-PL"/>
         </w:rPr>
         <w:drawing>
-          <wp:inline distT="0" distB="0" distL="0" distR="0" wp14:anchorId="02000A04" wp14:editId="568CFD64">
-            <wp:extent cx="2857899" cy="809738"/>
-            <wp:effectExtent l="0" t="0" r="0" b="9525"/>
-            <wp:docPr id="7" name="Picture 7" descr="Text&#10;&#10;Description automatically generated"/>
+          <wp:inline distT="0" distB="0" distL="0" distR="0" wp14:anchorId="3352F615" wp14:editId="2707150E">
+            <wp:extent cx="5724525" cy="4295775"/>
+            <wp:effectExtent l="0" t="0" r="9525" b="9525"/>
+            <wp:docPr id="11" name="Picture 11"/>
             <wp:cNvGraphicFramePr>
               <a:graphicFrameLocks xmlns:a="http://schemas.openxmlformats.org/drawingml/2006/main" noChangeAspect="1"/>
             </wp:cNvGraphicFramePr>
@@ -1311,23 +1378,36 @@
               <a:graphicData uri="http://schemas.openxmlformats.org/drawingml/2006/picture">
                 <pic:pic xmlns:pic="http://schemas.openxmlformats.org/drawingml/2006/picture">
                   <pic:nvPicPr>
-                    <pic:cNvPr id="7" name="Picture 7" descr="Text&#10;&#10;Description automatically generated"/>
-                    <pic:cNvPicPr/>
+                    <pic:cNvPr id="0" name="Picture 2"/>
+                    <pic:cNvPicPr>
+                      <a:picLocks noChangeAspect="1" noChangeArrowheads="1"/>
+                    </pic:cNvPicPr>
                   </pic:nvPicPr>
                   <pic:blipFill>
-                    <a:blip r:embed="rId10"/>
+                    <a:blip r:embed="rId11">
+                      <a:extLst>
+                        <a:ext uri="{28A0092B-C50C-407E-A947-70E740481C1C}">
+                          <a14:useLocalDpi xmlns:a14="http://schemas.microsoft.com/office/drawing/2010/main" val="0"/>
+                        </a:ext>
+                      </a:extLst>
+                    </a:blip>
+                    <a:srcRect/>
                     <a:stretch>
                       <a:fillRect/>
                     </a:stretch>
                   </pic:blipFill>
-                  <pic:spPr>
+                  <pic:spPr bwMode="auto">
                     <a:xfrm>
                       <a:off x="0" y="0"/>
-                      <a:ext cx="2857899" cy="809738"/>
+                      <a:ext cx="5724525" cy="4295775"/>
                     </a:xfrm>
                     <a:prstGeom prst="rect">
                       <a:avLst/>
                     </a:prstGeom>
+                    <a:noFill/>
+                    <a:ln>
+                      <a:noFill/>
+                    </a:ln>
                   </pic:spPr>
                 </pic:pic>
               </a:graphicData>
@@ -1335,79 +1415,6 @@
           </wp:inline>
         </w:drawing>
       </w:r>
-    </w:p>
-    <w:p>
-      <w:pPr>
-        <w:pStyle w:val="ListParagraph"/>
-        <w:ind w:left="1440"/>
-        <w:rPr>
-          <w:lang w:val="pl-PL"/>
-        </w:rPr>
-      </w:pPr>
-      <w:r>
-        <w:rPr>
-          <w:lang w:val="pl-PL"/>
-        </w:rPr>
-        <w:lastRenderedPageBreak/>
-        <w:t>Norma po 200 iteracjach:</w:t>
-      </w:r>
-    </w:p>
-    <w:p>
-      <w:pPr>
-        <w:pStyle w:val="ListParagraph"/>
-        <w:ind w:left="1800"/>
-        <w:rPr>
-          <w:lang w:val="pl-PL"/>
-        </w:rPr>
-      </w:pPr>
-      <w:r>
-        <w:rPr>
-          <w:noProof/>
-          <w:lang w:val="pl-PL"/>
-        </w:rPr>
-        <w:drawing>
-          <wp:inline distT="0" distB="0" distL="0" distR="0" wp14:anchorId="0FD33F2F" wp14:editId="362BA6A5">
-            <wp:extent cx="3019846" cy="876422"/>
-            <wp:effectExtent l="0" t="0" r="9525" b="0"/>
-            <wp:docPr id="8" name="Picture 8" descr="Text&#10;&#10;Description automatically generated"/>
-            <wp:cNvGraphicFramePr>
-              <a:graphicFrameLocks xmlns:a="http://schemas.openxmlformats.org/drawingml/2006/main" noChangeAspect="1"/>
-            </wp:cNvGraphicFramePr>
-            <a:graphic xmlns:a="http://schemas.openxmlformats.org/drawingml/2006/main">
-              <a:graphicData uri="http://schemas.openxmlformats.org/drawingml/2006/picture">
-                <pic:pic xmlns:pic="http://schemas.openxmlformats.org/drawingml/2006/picture">
-                  <pic:nvPicPr>
-                    <pic:cNvPr id="8" name="Picture 8" descr="Text&#10;&#10;Description automatically generated"/>
-                    <pic:cNvPicPr/>
-                  </pic:nvPicPr>
-                  <pic:blipFill>
-                    <a:blip r:embed="rId11"/>
-                    <a:stretch>
-                      <a:fillRect/>
-                    </a:stretch>
-                  </pic:blipFill>
-                  <pic:spPr>
-                    <a:xfrm>
-                      <a:off x="0" y="0"/>
-                      <a:ext cx="3019846" cy="876422"/>
-                    </a:xfrm>
-                    <a:prstGeom prst="rect">
-                      <a:avLst/>
-                    </a:prstGeom>
-                  </pic:spPr>
-                </pic:pic>
-              </a:graphicData>
-            </a:graphic>
-          </wp:inline>
-        </w:drawing>
-      </w:r>
-    </w:p>
-    <w:p>
-      <w:pPr>
-        <w:rPr>
-          <w:lang w:val="pl-PL"/>
-        </w:rPr>
-      </w:pPr>
     </w:p>
     <w:p>
       <w:pPr>
@@ -1666,14 +1673,6 @@
     </w:p>
     <w:p>
       <w:pPr>
-        <w:ind w:left="1440"/>
-        <w:rPr>
-          <w:lang w:val="pl-PL"/>
-        </w:rPr>
-      </w:pPr>
-    </w:p>
-    <w:p>
-      <w:pPr>
         <w:pStyle w:val="ListParagraph"/>
         <w:numPr>
           <w:ilvl w:val="0"/>
@@ -1727,6 +1726,7 @@
           <w:noProof/>
           <w:lang w:val="pl-PL"/>
         </w:rPr>
+        <w:lastRenderedPageBreak/>
         <w:drawing>
           <wp:anchor distT="0" distB="0" distL="114300" distR="114300" simplePos="0" relativeHeight="251658240" behindDoc="0" locked="0" layoutInCell="1" allowOverlap="1" wp14:anchorId="077F35AC" wp14:editId="7CC225A5">
             <wp:simplePos x="0" y="0"/>
@@ -1845,7 +1845,6 @@
           <w:u w:val="single"/>
           <w:lang w:val="pl-PL"/>
         </w:rPr>
-        <w:lastRenderedPageBreak/>
         <w:t xml:space="preserve">Zadanie </w:t>
       </w:r>
       <w:r>
@@ -1895,6 +1894,30 @@
         </w:rPr>
         <w:t xml:space="preserve"> „progu wyjściowego”. Pomimo, że nie mamy dokładnego wyniku, ta metoda jest o wiele bardziej praktyczna, gdyż ich złożoność obliczeniowa to O(n^2), natomiast w metodzie bezpośredniej jest to już O(n^3).</w:t>
       </w:r>
+    </w:p>
+    <w:p>
+      <w:pPr>
+        <w:ind w:left="360"/>
+        <w:rPr>
+          <w:lang w:val="pl-PL"/>
+        </w:rPr>
+      </w:pPr>
+    </w:p>
+    <w:p>
+      <w:pPr>
+        <w:ind w:left="360"/>
+        <w:rPr>
+          <w:lang w:val="pl-PL"/>
+        </w:rPr>
+      </w:pPr>
+    </w:p>
+    <w:p>
+      <w:pPr>
+        <w:ind w:left="360"/>
+        <w:rPr>
+          <w:lang w:val="pl-PL"/>
+        </w:rPr>
+      </w:pPr>
     </w:p>
     <w:p>
       <w:pPr>

</xml_diff>